<commit_message>
video of CoAP + pdf done
</commit_message>
<xml_diff>
--- a/Network Communication and Network Programming.docx
+++ b/Network Communication and Network Programming.docx
@@ -2351,6 +2351,76 @@
           <w:numId w:val="1"/>
         </w:numPr>
       </w:pPr>
+      <w:r>
+        <w:lastRenderedPageBreak/>
+        <w:t>MQTT</w:t>
+      </w:r>
+      <w:r>
+        <w:br/>
+      </w:r>
+      <w:r>
+        <w:drawing>
+          <wp:inline distT="0" distB="0" distL="0" distR="0" wp14:anchorId="54B2DA01" wp14:editId="1FC2A7B8">
+            <wp:extent cx="5943600" cy="4008120"/>
+            <wp:effectExtent l="0" t="0" r="0" b="0"/>
+            <wp:docPr id="1781845262" name="Picture 1" descr="A screen shot of a computer&#10;&#10;AI-generated content may be incorrect."/>
+            <wp:cNvGraphicFramePr>
+              <a:graphicFrameLocks xmlns:a="http://schemas.openxmlformats.org/drawingml/2006/main" noChangeAspect="1"/>
+            </wp:cNvGraphicFramePr>
+            <a:graphic xmlns:a="http://schemas.openxmlformats.org/drawingml/2006/main">
+              <a:graphicData uri="http://schemas.openxmlformats.org/drawingml/2006/picture">
+                <pic:pic xmlns:pic="http://schemas.openxmlformats.org/drawingml/2006/picture">
+                  <pic:nvPicPr>
+                    <pic:cNvPr id="1781845262" name="Picture 1" descr="A screen shot of a computer&#10;&#10;AI-generated content may be incorrect."/>
+                    <pic:cNvPicPr/>
+                  </pic:nvPicPr>
+                  <pic:blipFill>
+                    <a:blip r:embed="rId10"/>
+                    <a:stretch>
+                      <a:fillRect/>
+                    </a:stretch>
+                  </pic:blipFill>
+                  <pic:spPr>
+                    <a:xfrm>
+                      <a:off x="0" y="0"/>
+                      <a:ext cx="5943600" cy="4008120"/>
+                    </a:xfrm>
+                    <a:prstGeom prst="rect">
+                      <a:avLst/>
+                    </a:prstGeom>
+                  </pic:spPr>
+                </pic:pic>
+              </a:graphicData>
+            </a:graphic>
+          </wp:inline>
+        </w:drawing>
+      </w:r>
+    </w:p>
+    <w:p>
+      <w:pPr>
+        <w:pStyle w:val="ListParagraph"/>
+      </w:pPr>
+    </w:p>
+    <w:p>
+      <w:pPr>
+        <w:pStyle w:val="ListParagraph"/>
+      </w:pPr>
+      <w:r>
+        <w:t xml:space="preserve">Resource that helped me </w:t>
+      </w:r>
+      <w:proofErr w:type="gramStart"/>
+      <w:r>
+        <w:t>out :</w:t>
+      </w:r>
+      <w:proofErr w:type="gramEnd"/>
+    </w:p>
+    <w:p>
+      <w:pPr>
+        <w:pStyle w:val="ListParagraph"/>
+      </w:pPr>
+      <w:r>
+        <w:t>https://www.hivemq.com/blog/mqtt-client-library-paho-python/</w:t>
+      </w:r>
     </w:p>
     <w:p>
       <w:pPr>
@@ -2359,6 +2429,93 @@
           <w:ilvl w:val="0"/>
           <w:numId w:val="1"/>
         </w:numPr>
+      </w:pPr>
+      <w:r>
+        <w:drawing>
+          <wp:inline distT="0" distB="0" distL="0" distR="0" wp14:anchorId="4A99FB04" wp14:editId="72D4C391">
+            <wp:extent cx="5943600" cy="3276600"/>
+            <wp:effectExtent l="0" t="0" r="0" b="0"/>
+            <wp:docPr id="1827893943" name="Picture 1" descr="A screenshot of a computer&#10;&#10;AI-generated content may be incorrect."/>
+            <wp:cNvGraphicFramePr>
+              <a:graphicFrameLocks xmlns:a="http://schemas.openxmlformats.org/drawingml/2006/main" noChangeAspect="1"/>
+            </wp:cNvGraphicFramePr>
+            <a:graphic xmlns:a="http://schemas.openxmlformats.org/drawingml/2006/main">
+              <a:graphicData uri="http://schemas.openxmlformats.org/drawingml/2006/picture">
+                <pic:pic xmlns:pic="http://schemas.openxmlformats.org/drawingml/2006/picture">
+                  <pic:nvPicPr>
+                    <pic:cNvPr id="1827893943" name="Picture 1" descr="A screenshot of a computer&#10;&#10;AI-generated content may be incorrect."/>
+                    <pic:cNvPicPr/>
+                  </pic:nvPicPr>
+                  <pic:blipFill>
+                    <a:blip r:embed="rId11"/>
+                    <a:stretch>
+                      <a:fillRect/>
+                    </a:stretch>
+                  </pic:blipFill>
+                  <pic:spPr>
+                    <a:xfrm>
+                      <a:off x="0" y="0"/>
+                      <a:ext cx="5943600" cy="3276600"/>
+                    </a:xfrm>
+                    <a:prstGeom prst="rect">
+                      <a:avLst/>
+                    </a:prstGeom>
+                  </pic:spPr>
+                </pic:pic>
+              </a:graphicData>
+            </a:graphic>
+          </wp:inline>
+        </w:drawing>
+      </w:r>
+    </w:p>
+    <w:p>
+      <w:pPr>
+        <w:pStyle w:val="ListParagraph"/>
+      </w:pPr>
+      <w:r>
+        <w:lastRenderedPageBreak/>
+        <w:t xml:space="preserve">Resources that helped me </w:t>
+      </w:r>
+      <w:proofErr w:type="gramStart"/>
+      <w:r>
+        <w:t>out :</w:t>
+      </w:r>
+      <w:proofErr w:type="gramEnd"/>
+    </w:p>
+    <w:p>
+      <w:pPr>
+        <w:pStyle w:val="ListParagraph"/>
+      </w:pPr>
+      <w:hyperlink r:id="rId12" w:history="1">
+        <w:r>
+          <w:rPr>
+            <w:rStyle w:val="Hyperlink"/>
+          </w:rPr>
+          <w:t>https://akpolatcem.medium.com/building-a-smart-thermostat-with-coap-and-lightweight-ai-413254a866af</w:t>
+        </w:r>
+      </w:hyperlink>
+    </w:p>
+    <w:p>
+      <w:pPr>
+        <w:pStyle w:val="ListParagraph"/>
+      </w:pPr>
+    </w:p>
+    <w:p>
+      <w:pPr>
+        <w:pStyle w:val="ListParagraph"/>
+      </w:pPr>
+      <w:hyperlink r:id="rId13" w:history="1">
+        <w:r>
+          <w:rPr>
+            <w:rStyle w:val="Hyperlink"/>
+          </w:rPr>
+          <w:t>https://aiocoap.readthedocs.io/en/latest/examples.html</w:t>
+        </w:r>
+      </w:hyperlink>
+    </w:p>
+    <w:p>
+      <w:pPr>
+        <w:pStyle w:val="ListParagraph"/>
       </w:pPr>
     </w:p>
     <w:sectPr>

</xml_diff>